<commit_message>
updated html link appearance
</commit_message>
<xml_diff>
--- a/10AstronomyThings.docx
+++ b/10AstronomyThings.docx
@@ -237,20 +237,18 @@
         <w:r>
           <w:rPr>
             <w:rStyle w:val="Hyperlink"/>
-            <w:color w:val="660066"/>
-            <w14:textFill>
-              <w14:solidFill>
-                <w14:srgbClr w14:val="660066">
-                  <w14:lumMod w14:val="75000"/>
-                </w14:srgbClr>
-              </w14:solidFill>
-            </w14:textFill>
           </w:rPr>
           <w:t>ANDS resources and materials</w:t>
         </w:r>
       </w:hyperlink>
       <w:r>
-        <w:t xml:space="preserve"> related to research data management and re-use. </w:t>
+        <w:rPr>
+          <w:rStyle w:val="Hyperlink"/>
+        </w:rPr>
+        <w:t xml:space="preserve"> </w:t>
+      </w:r>
+      <w:r>
+        <w:t xml:space="preserve">related to research data management and re-use. </w:t>
       </w:r>
     </w:p>
     <w:p>
@@ -3854,14 +3852,16 @@
       </w:r>
       <w:hyperlink r:id="rId13">
         <w:r>
+          <w:rPr>
+            <w:rStyle w:val="Hyperlink"/>
+          </w:rPr>
           <w:t xml:space="preserve"> </w:t>
         </w:r>
       </w:hyperlink>
       <w:hyperlink r:id="rId14">
         <w:r>
           <w:rPr>
-            <w:color w:val="660066"/>
-            <w:u w:val="single"/>
+            <w:rStyle w:val="Hyperlink"/>
           </w:rPr>
           <w:t>Introduction to Research Data</w:t>
         </w:r>
@@ -3916,7 +3916,6 @@
         <w:r>
           <w:rPr>
             <w:rStyle w:val="Hyperlink"/>
-            <w:color w:val="auto"/>
           </w:rPr>
           <w:t>Hubble archive</w:t>
         </w:r>
@@ -3943,13 +3942,18 @@
         <w:rPr>
           <w:color w:val="auto"/>
         </w:rPr>
-        <w:t xml:space="preserve">Radio Astronomy data, e.g. </w:t>
+        <w:t>Radio Astronomy data, e.g.</w:t>
+      </w:r>
+      <w:r>
+        <w:rPr>
+          <w:rStyle w:val="Hyperlink"/>
+        </w:rPr>
+        <w:t xml:space="preserve"> </w:t>
       </w:r>
       <w:hyperlink r:id="rId16" w:history="1">
         <w:r>
           <w:rPr>
             <w:rStyle w:val="Hyperlink"/>
-            <w:color w:val="auto"/>
           </w:rPr>
           <w:t>NRAO</w:t>
         </w:r>
@@ -3982,7 +3986,6 @@
         <w:r>
           <w:rPr>
             <w:rStyle w:val="Hyperlink"/>
-            <w:color w:val="auto"/>
           </w:rPr>
           <w:t>6dF galaxy survey</w:t>
         </w:r>
@@ -4027,7 +4030,6 @@
         <w:r>
           <w:rPr>
             <w:rStyle w:val="Hyperlink"/>
-            <w:color w:val="auto"/>
           </w:rPr>
           <w:t>SDSS</w:t>
         </w:r>
@@ -4060,7 +4062,6 @@
         <w:r>
           <w:rPr>
             <w:rStyle w:val="Hyperlink"/>
-            <w:color w:val="auto"/>
           </w:rPr>
           <w:t>TAO</w:t>
         </w:r>
@@ -4212,15 +4213,14 @@
       </w:pPr>
       <w:r>
         <w:rPr>
-          <w:color w:val="538135" w:themeColor="accent6" w:themeShade="BF"/>
+          <w:rStyle w:val="Hyperlink"/>
         </w:rPr>
         <w:t xml:space="preserve"> </w:t>
       </w:r>
       <w:hyperlink r:id="rId21">
         <w:r>
           <w:rPr>
-            <w:color w:val="660066"/>
-            <w:u w:val="single"/>
+            <w:rStyle w:val="Hyperlink"/>
           </w:rPr>
           <w:t>UK Data Archive Research Data Lifecycle</w:t>
         </w:r>
@@ -4249,8 +4249,7 @@
       <w:hyperlink r:id="rId22">
         <w:r>
           <w:rPr>
-            <w:color w:val="660066"/>
-            <w:u w:val="single"/>
+            <w:rStyle w:val="Hyperlink"/>
           </w:rPr>
           <w:t>DCC Curation Lifecycle Model</w:t>
         </w:r>
@@ -4618,7 +4617,6 @@
         <w:r>
           <w:rPr>
             <w:rStyle w:val="Hyperlink"/>
-            <w:color w:val="660066"/>
           </w:rPr>
           <w:t>Policy Statement on F.A.I.R. Access to Australia’s Research Outputs</w:t>
         </w:r>
@@ -4657,14 +4655,19 @@
       <w:hyperlink r:id="rId28">
         <w:r>
           <w:rPr>
-            <w:color w:val="660066"/>
-            <w:u w:val="single"/>
+            <w:rStyle w:val="Hyperlink"/>
           </w:rPr>
           <w:t>cartoon</w:t>
         </w:r>
       </w:hyperlink>
       <w:r>
-        <w:t xml:space="preserve"> put together by the New York University Health Sciences Library, is about what happens when a researcher hasn't managed their data (at all…). As you watch the cartoon</w:t>
+        <w:rPr>
+          <w:rStyle w:val="Hyperlink"/>
+        </w:rPr>
+        <w:t xml:space="preserve"> </w:t>
+      </w:r>
+      <w:r>
+        <w:t>put together by the New York University Health Sciences Library, is about what happens when a researcher hasn't managed their data (at all…). As you watch the cartoon</w:t>
       </w:r>
       <w:r>
         <w:t>,</w:t>
@@ -4682,13 +4685,15 @@
         </w:numPr>
       </w:pPr>
       <w:r>
-        <w:t xml:space="preserve">Scan through this guide to </w:t>
+        <w:t>Scan through this guide</w:t>
+      </w:r>
+      <w:r>
+        <w:t xml:space="preserve"> to </w:t>
       </w:r>
       <w:hyperlink r:id="rId29">
         <w:r>
           <w:rPr>
-            <w:color w:val="660066"/>
-            <w:u w:val="single"/>
+            <w:rStyle w:val="Hyperlink"/>
           </w:rPr>
           <w:t>Research Data Management in Practice</w:t>
         </w:r>
@@ -4696,8 +4701,7 @@
       <w:hyperlink r:id="rId30">
         <w:r>
           <w:rPr>
-            <w:color w:val="660066"/>
-            <w:u w:val="single"/>
+            <w:rStyle w:val="Hyperlink"/>
           </w:rPr>
           <w:t xml:space="preserve"> (PDF, 0.74 MB)</w:t>
         </w:r>
@@ -4829,8 +4833,7 @@
       <w:hyperlink r:id="rId31">
         <w:r>
           <w:rPr>
-            <w:color w:val="660066"/>
-            <w:u w:val="single"/>
+            <w:rStyle w:val="Hyperlink"/>
           </w:rPr>
           <w:t>this post</w:t>
         </w:r>
@@ -4889,7 +4892,6 @@
         <w:r>
           <w:rPr>
             <w:rStyle w:val="Hyperlink"/>
-            <w:color w:val="660066"/>
           </w:rPr>
           <w:t>Pawsey Supercomputing Centre</w:t>
         </w:r>
@@ -4911,7 +4913,6 @@
         <w:r>
           <w:rPr>
             <w:rStyle w:val="Hyperlink"/>
-            <w:color w:val="660066"/>
           </w:rPr>
           <w:t>research projects</w:t>
         </w:r>
@@ -4939,7 +4940,6 @@
         <w:r>
           <w:rPr>
             <w:rStyle w:val="Hyperlink"/>
-            <w:color w:val="660066"/>
           </w:rPr>
           <w:t>data storage</w:t>
         </w:r>
@@ -5121,8 +5121,7 @@
       <w:hyperlink r:id="rId37">
         <w:r>
           <w:rPr>
-            <w:color w:val="660066"/>
-            <w:u w:val="single"/>
+            <w:rStyle w:val="Hyperlink"/>
           </w:rPr>
           <w:t>video</w:t>
         </w:r>
@@ -5152,8 +5151,7 @@
       <w:hyperlink r:id="rId38">
         <w:r>
           <w:rPr>
-            <w:color w:val="660066"/>
-            <w:u w:val="single"/>
+            <w:rStyle w:val="Hyperlink"/>
           </w:rPr>
           <w:t>this ANDS open data webpage</w:t>
         </w:r>
@@ -5177,8 +5175,7 @@
       <w:hyperlink r:id="rId39">
         <w:r>
           <w:rPr>
-            <w:color w:val="660066"/>
-            <w:u w:val="single"/>
+            <w:rStyle w:val="Hyperlink"/>
           </w:rPr>
           <w:t>Research Data Australia</w:t>
         </w:r>
@@ -5309,14 +5306,19 @@
       <w:hyperlink r:id="rId40">
         <w:r>
           <w:rPr>
-            <w:color w:val="660066"/>
-            <w:u w:val="single"/>
+            <w:rStyle w:val="Hyperlink"/>
           </w:rPr>
           <w:t>Research Data Sharing Insights</w:t>
         </w:r>
       </w:hyperlink>
       <w:r>
-        <w:t xml:space="preserve"> [PDF, 2.08MB]. It provides a succinct overview of current data sharing practice and perceptions.</w:t>
+        <w:rPr>
+          <w:rStyle w:val="Hyperlink"/>
+        </w:rPr>
+        <w:t xml:space="preserve"> </w:t>
+      </w:r>
+      <w:r>
+        <w:t>[PDF, 2.08MB]. It provides a succinct overview of current data sharing practice and perceptions.</w:t>
       </w:r>
     </w:p>
     <w:p>
@@ -5383,44 +5385,34 @@
         <w:jc w:val="center"/>
         <w:rPr>
           <w:rStyle w:val="Hyperlink"/>
-          <w:color w:val="538135" w:themeColor="accent6" w:themeShade="BF"/>
           <w:sz w:val="18"/>
-          <w:szCs w:val="18"/>
-        </w:rPr>
-      </w:pPr>
-      <w:r>
-        <w:rPr>
-          <w:i/>
-          <w:color w:val="008000"/>
+        </w:rPr>
+      </w:pPr>
+      <w:r>
+        <w:rPr>
+          <w:rStyle w:val="Hyperlink"/>
           <w:sz w:val="18"/>
-          <w:szCs w:val="18"/>
         </w:rPr>
         <w:fldChar w:fldCharType="begin"/>
       </w:r>
       <w:r>
         <w:rPr>
-          <w:i/>
-          <w:color w:val="008000"/>
+          <w:rStyle w:val="Hyperlink"/>
           <w:sz w:val="18"/>
-          <w:szCs w:val="18"/>
         </w:rPr>
         <w:instrText xml:space="preserve"> HYPERLINK "http://www.acscinf.org/PDF/Giffi-%20Researcher%20Data%20Insights%20--%20Infographic%20FINAL%20REVISED.pdf" </w:instrText>
       </w:r>
       <w:r>
         <w:rPr>
-          <w:i/>
-          <w:color w:val="008000"/>
+          <w:rStyle w:val="Hyperlink"/>
           <w:sz w:val="18"/>
-          <w:szCs w:val="18"/>
         </w:rPr>
         <w:fldChar w:fldCharType="separate"/>
       </w:r>
       <w:r>
         <w:rPr>
           <w:rStyle w:val="Hyperlink"/>
-          <w:color w:val="660066"/>
           <w:sz w:val="18"/>
-          <w:szCs w:val="18"/>
         </w:rPr>
         <w:t>Research Data Sharing Insights (Wiley, 2014)</w:t>
       </w:r>
@@ -5433,10 +5425,8 @@
       </w:pPr>
       <w:r>
         <w:rPr>
-          <w:i/>
-          <w:color w:val="008000"/>
+          <w:rStyle w:val="Hyperlink"/>
           <w:sz w:val="18"/>
-          <w:szCs w:val="18"/>
         </w:rPr>
         <w:fldChar w:fldCharType="end"/>
       </w:r>
@@ -6454,7 +6444,6 @@
         <w:r>
           <w:rPr>
             <w:rStyle w:val="Hyperlink"/>
-            <w:color w:val="660066"/>
           </w:rPr>
           <w:t>SpringerNature</w:t>
         </w:r>
@@ -6516,7 +6505,6 @@
         <w:r>
           <w:rPr>
             <w:rStyle w:val="Hyperlink"/>
-            <w:color w:val="660066"/>
           </w:rPr>
           <w:t>Figshare</w:t>
         </w:r>
@@ -6544,7 +6532,6 @@
         <w:r>
           <w:rPr>
             <w:rStyle w:val="Hyperlink"/>
-            <w:color w:val="660066"/>
           </w:rPr>
           <w:t>Dryad</w:t>
         </w:r>
@@ -6709,8 +6696,7 @@
       <w:hyperlink r:id="rId54">
         <w:r>
           <w:rPr>
-            <w:color w:val="660066"/>
-            <w:u w:val="single"/>
+            <w:rStyle w:val="Hyperlink"/>
           </w:rPr>
           <w:t>What are data journals?</w:t>
         </w:r>
@@ -6732,7 +6718,6 @@
         <w:r>
           <w:rPr>
             <w:rStyle w:val="Hyperlink"/>
-            <w:color w:val="660066"/>
           </w:rPr>
           <w:t>data paper</w:t>
         </w:r>
@@ -6866,7 +6851,6 @@
         <w:r>
           <w:rPr>
             <w:rStyle w:val="Hyperlink"/>
-            <w:color w:val="660066"/>
           </w:rPr>
           <w:t>Australian Research Council (ARC) requirements</w:t>
         </w:r>
@@ -6890,7 +6874,6 @@
         <w:r>
           <w:rPr>
             <w:rStyle w:val="Hyperlink"/>
-            <w:color w:val="660066"/>
           </w:rPr>
           <w:t>ANDS Guide to filling in the data management section in ARC grant applications</w:t>
         </w:r>
@@ -8384,8 +8367,7 @@
       <w:hyperlink r:id="rId72">
         <w:r>
           <w:rPr>
-            <w:color w:val="660066"/>
-            <w:u w:val="single"/>
+            <w:rStyle w:val="Hyperlink"/>
           </w:rPr>
           <w:t>Introduction to Metadata</w:t>
         </w:r>
@@ -8523,15 +8505,14 @@
       <w:proofErr w:type="spellEnd"/>
       <w:r>
         <w:rPr>
-          <w:i/>
+          <w:rStyle w:val="Hyperlink"/>
         </w:rPr>
         <w:t xml:space="preserve"> </w:t>
       </w:r>
       <w:hyperlink r:id="rId75">
         <w:r>
           <w:rPr>
-            <w:color w:val="660066"/>
-            <w:u w:val="single"/>
+            <w:rStyle w:val="Hyperlink"/>
           </w:rPr>
           <w:t>Directory of Disciplinary Metadata</w:t>
         </w:r>
@@ -8993,8 +8974,7 @@
       <w:hyperlink r:id="rId79">
         <w:r>
           <w:rPr>
-            <w:color w:val="660066"/>
-            <w:u w:val="single"/>
+            <w:rStyle w:val="Hyperlink"/>
           </w:rPr>
           <w:t>brief introduction</w:t>
         </w:r>
@@ -9018,8 +8998,7 @@
       <w:hyperlink r:id="rId80">
         <w:r>
           <w:rPr>
-            <w:color w:val="660066"/>
-            <w:u w:val="single"/>
+            <w:rStyle w:val="Hyperlink"/>
           </w:rPr>
           <w:t>poster</w:t>
         </w:r>
@@ -9099,8 +9078,7 @@
       <w:hyperlink r:id="rId82">
         <w:r>
           <w:rPr>
-            <w:color w:val="660066"/>
-            <w:u w:val="single"/>
+            <w:rStyle w:val="Hyperlink"/>
           </w:rPr>
           <w:t>slides</w:t>
         </w:r>
@@ -9186,9 +9164,7 @@
       <w:r>
         <w:t>Licensing for data reuse</w:t>
       </w:r>
-      <w:bookmarkStart w:id="106" w:name="_GoBack"/>
       <w:bookmarkEnd w:id="103"/>
-      <w:bookmarkEnd w:id="106"/>
     </w:p>
     <w:bookmarkEnd w:id="102"/>
     <w:bookmarkEnd w:id="104"/>
@@ -9216,8 +9192,7 @@
       <w:hyperlink r:id="rId83">
         <w:r>
           <w:rPr>
-            <w:color w:val="660066"/>
-            <w:u w:val="single"/>
+            <w:rStyle w:val="Hyperlink"/>
           </w:rPr>
           <w:t>video</w:t>
         </w:r>
@@ -9247,8 +9222,7 @@
         </w:r>
         <w:r>
           <w:rPr>
-            <w:color w:val="660066"/>
-            <w:u w:val="single"/>
+            <w:rStyle w:val="Hyperlink"/>
           </w:rPr>
           <w:t>Australian Government Public Data Policy Statement</w:t>
         </w:r>
@@ -9285,13 +9259,7 @@
         <w:rPr>
           <w:rFonts w:eastAsia="Times New Roman"/>
         </w:rPr>
-        <w:t xml:space="preserve"> </w:t>
-      </w:r>
-      <w:r>
-        <w:rPr>
-          <w:rFonts w:eastAsia="Times New Roman"/>
-        </w:rPr>
-        <w:t>has a list of </w:t>
+        <w:t xml:space="preserve"> has a list of </w:t>
       </w:r>
       <w:hyperlink r:id="rId85" w:tooltip="research data licensing and copyright FAQs" w:history="1">
         <w:r>
@@ -9328,8 +9296,8 @@
       </w:r>
     </w:p>
     <w:p>
-      <w:bookmarkStart w:id="107" w:name="_111kx3o" w:colFirst="0" w:colLast="0"/>
-      <w:bookmarkEnd w:id="107"/>
+      <w:bookmarkStart w:id="106" w:name="_111kx3o" w:colFirst="0" w:colLast="0"/>
+      <w:bookmarkEnd w:id="106"/>
       <w:r>
         <w:t xml:space="preserve">Some research institutions and research funders now require researchers to submit a Data Management Plan (DMP) for new projects.  What should a DMP cover?  Could you help with one? </w:t>
       </w:r>
@@ -9393,11 +9361,11 @@
       <w:pPr>
         <w:pStyle w:val="Heading2"/>
       </w:pPr>
-      <w:bookmarkStart w:id="108" w:name="_Toc494896597"/>
+      <w:bookmarkStart w:id="107" w:name="_Toc494896597"/>
       <w:r>
         <w:t>Getting more out of your citation</w:t>
       </w:r>
-      <w:bookmarkEnd w:id="108"/>
+      <w:bookmarkEnd w:id="107"/>
     </w:p>
     <w:bookmarkEnd w:id="96"/>
     <w:bookmarkEnd w:id="97"/>
@@ -9532,9 +9500,9 @@
       <w:r>
         <w:t>Data citation is a relatively new concept in the scholarly landscape and as yet, is not routinely done by researchers, or expected by most journals. What could be done to encourage routine citation of research data and software associated with research outputs?</w:t>
       </w:r>
-      <w:bookmarkStart w:id="109" w:name="_k18rpgumdcx5" w:colFirst="0" w:colLast="0"/>
-      <w:bookmarkStart w:id="110" w:name="_Toc459809480"/>
-      <w:bookmarkEnd w:id="109"/>
+      <w:bookmarkStart w:id="108" w:name="_k18rpgumdcx5" w:colFirst="0" w:colLast="0"/>
+      <w:bookmarkStart w:id="109" w:name="_Toc459809480"/>
+      <w:bookmarkEnd w:id="108"/>
     </w:p>
     <w:p>
       <w:r>
@@ -9548,12 +9516,12 @@
           <w:szCs w:val="34"/>
         </w:rPr>
       </w:pPr>
-      <w:bookmarkStart w:id="111" w:name="_19c6y18" w:colFirst="0" w:colLast="0"/>
-      <w:bookmarkStart w:id="112" w:name="_Toc459809481"/>
-      <w:bookmarkStart w:id="113" w:name="_Toc460233922"/>
-      <w:bookmarkStart w:id="114" w:name="_Toc460267167"/>
+      <w:bookmarkStart w:id="110" w:name="_19c6y18" w:colFirst="0" w:colLast="0"/>
+      <w:bookmarkStart w:id="111" w:name="_Toc459809481"/>
+      <w:bookmarkStart w:id="112" w:name="_Toc460233922"/>
+      <w:bookmarkStart w:id="113" w:name="_Toc460267167"/>
+      <w:bookmarkEnd w:id="109"/>
       <w:bookmarkEnd w:id="110"/>
-      <w:bookmarkEnd w:id="111"/>
       <w:r>
         <w:rPr>
           <w:b/>
@@ -9568,7 +9536,7 @@
         <w:pStyle w:val="Heading1"/>
         <w:jc w:val="left"/>
       </w:pPr>
-      <w:bookmarkStart w:id="115" w:name="_Toc494896598"/>
+      <w:bookmarkStart w:id="114" w:name="_Toc494896598"/>
       <w:r>
         <w:lastRenderedPageBreak/>
         <w:t xml:space="preserve">Thing </w:t>
@@ -9582,14 +9550,14 @@
       <w:r>
         <w:t>Data Management Plans</w:t>
       </w:r>
-      <w:bookmarkEnd w:id="115"/>
-    </w:p>
-    <w:p>
-      <w:bookmarkStart w:id="116" w:name="_Toc459809484"/>
-      <w:bookmarkStart w:id="117" w:name="_Toc460233927"/>
+      <w:bookmarkEnd w:id="114"/>
+    </w:p>
+    <w:p>
+      <w:bookmarkStart w:id="115" w:name="_Toc459809484"/>
+      <w:bookmarkStart w:id="116" w:name="_Toc460233927"/>
+      <w:bookmarkEnd w:id="111"/>
       <w:bookmarkEnd w:id="112"/>
       <w:bookmarkEnd w:id="113"/>
-      <w:bookmarkEnd w:id="114"/>
       <w:r>
         <w:t>Some research institutions and research funders now require researchers to submit a Data Management Plan (DMP) for new projects. What should a DMP cover? Could you write or help with one?</w:t>
       </w:r>
@@ -9648,11 +9616,11 @@
       <w:pPr>
         <w:pStyle w:val="Heading2"/>
       </w:pPr>
-      <w:bookmarkStart w:id="118" w:name="_Toc494896599"/>
+      <w:bookmarkStart w:id="117" w:name="_Toc494896599"/>
       <w:r>
         <w:t>An introduction to Data Management Plans</w:t>
       </w:r>
-      <w:bookmarkEnd w:id="118"/>
+      <w:bookmarkEnd w:id="117"/>
     </w:p>
     <w:p>
       <w:pPr>
@@ -9678,15 +9646,13 @@
       <w:hyperlink r:id="rId90">
         <w:r>
           <w:rPr>
-            <w:color w:val="660066"/>
-            <w:u w:val="single"/>
+            <w:rStyle w:val="Hyperlink"/>
           </w:rPr>
           <w:t>introduction to D</w:t>
         </w:r>
         <w:r>
           <w:rPr>
-            <w:color w:val="660066"/>
-            <w:u w:val="single"/>
+            <w:rStyle w:val="Hyperlink"/>
           </w:rPr>
           <w:t>ata Management Plans</w:t>
         </w:r>
@@ -9770,15 +9736,13 @@
         <w:ind w:hanging="360"/>
         <w:contextualSpacing/>
         <w:rPr>
-          <w:color w:val="660066"/>
-          <w:u w:val="single"/>
+          <w:rStyle w:val="Hyperlink"/>
         </w:rPr>
       </w:pPr>
       <w:hyperlink r:id="rId92">
         <w:r>
           <w:rPr>
-            <w:color w:val="660066"/>
-            <w:u w:val="single"/>
+            <w:rStyle w:val="Hyperlink"/>
           </w:rPr>
           <w:t>California Digital Library</w:t>
         </w:r>
@@ -9794,16 +9758,14 @@
         <w:ind w:hanging="360"/>
         <w:contextualSpacing/>
         <w:rPr>
-          <w:color w:val="660066"/>
-          <w:u w:val="single"/>
+          <w:rStyle w:val="Hyperlink"/>
         </w:rPr>
       </w:pPr>
       <w:hyperlink r:id="rId93">
         <w:proofErr w:type="spellStart"/>
         <w:r>
           <w:rPr>
-            <w:color w:val="660066"/>
-            <w:u w:val="single"/>
+            <w:rStyle w:val="Hyperlink"/>
           </w:rPr>
           <w:t>DataOne</w:t>
         </w:r>
@@ -9843,7 +9805,7 @@
       </w:pPr>
     </w:p>
     <w:p>
-      <w:bookmarkStart w:id="119" w:name="_Toc460233925"/>
+      <w:bookmarkStart w:id="118" w:name="_Toc460233925"/>
       <w:r>
         <w:rPr>
           <w:noProof/>
@@ -9885,17 +9847,17 @@
           </wp:inline>
         </w:drawing>
       </w:r>
+      <w:bookmarkEnd w:id="118"/>
+    </w:p>
+    <w:p>
+      <w:pPr>
+        <w:pStyle w:val="Heading2"/>
+      </w:pPr>
+      <w:bookmarkStart w:id="119" w:name="_Toc494896600"/>
+      <w:r>
+        <w:t>Templates for Data Management Plans</w:t>
+      </w:r>
       <w:bookmarkEnd w:id="119"/>
-    </w:p>
-    <w:p>
-      <w:pPr>
-        <w:pStyle w:val="Heading2"/>
-      </w:pPr>
-      <w:bookmarkStart w:id="120" w:name="_Toc494896600"/>
-      <w:r>
-        <w:t>Templates for Data Management Plans</w:t>
-      </w:r>
-      <w:bookmarkEnd w:id="120"/>
     </w:p>
     <w:p>
       <w:pPr>
@@ -9913,6 +9875,9 @@
           <w:numId w:val="42"/>
         </w:numPr>
         <w:spacing w:after="300"/>
+        <w:rPr>
+          <w:rStyle w:val="Hyperlink"/>
+        </w:rPr>
       </w:pPr>
       <w:r>
         <w:t xml:space="preserve">See more examples of </w:t>
@@ -9938,30 +9903,51 @@
         </w:rPr>
         <w:t xml:space="preserve"> </w:t>
       </w:r>
-      <w:hyperlink r:id="rId94">
-        <w:r>
-          <w:rPr>
-            <w:color w:val="660066"/>
-            <w:u w:val="single"/>
-          </w:rPr>
-          <w:t xml:space="preserve">ANDS DMP </w:t>
-        </w:r>
-        <w:r>
-          <w:rPr>
-            <w:color w:val="660066"/>
-            <w:u w:val="single"/>
-          </w:rPr>
-          <w:t>web</w:t>
-        </w:r>
-        <w:r>
-          <w:rPr>
-            <w:color w:val="660066"/>
-            <w:u w:val="single"/>
-          </w:rPr>
-          <w:t>page</w:t>
-        </w:r>
-      </w:hyperlink>
-    </w:p>
+      <w:bookmarkStart w:id="120" w:name="_GoBack"/>
+      <w:r>
+        <w:rPr>
+          <w:rStyle w:val="Hyperlink"/>
+        </w:rPr>
+        <w:fldChar w:fldCharType="begin"/>
+      </w:r>
+      <w:r>
+        <w:rPr>
+          <w:rStyle w:val="Hyperlink"/>
+        </w:rPr>
+        <w:instrText xml:space="preserve"> HYPERLINK "http://www.ands.org.au/working-with-data/data-management/data-management-plans" \h </w:instrText>
+      </w:r>
+      <w:r>
+        <w:rPr>
+          <w:rStyle w:val="Hyperlink"/>
+        </w:rPr>
+        <w:fldChar w:fldCharType="separate"/>
+      </w:r>
+      <w:r>
+        <w:rPr>
+          <w:rStyle w:val="Hyperlink"/>
+        </w:rPr>
+        <w:t xml:space="preserve">ANDS DMP </w:t>
+      </w:r>
+      <w:r>
+        <w:rPr>
+          <w:rStyle w:val="Hyperlink"/>
+        </w:rPr>
+        <w:t>web</w:t>
+      </w:r>
+      <w:r>
+        <w:rPr>
+          <w:rStyle w:val="Hyperlink"/>
+        </w:rPr>
+        <w:t>page</w:t>
+      </w:r>
+      <w:r>
+        <w:rPr>
+          <w:rStyle w:val="Hyperlink"/>
+        </w:rPr>
+        <w:fldChar w:fldCharType="end"/>
+      </w:r>
+    </w:p>
+    <w:bookmarkEnd w:id="120"/>
     <w:p>
       <w:pPr>
         <w:pStyle w:val="ListParagraph"/>
@@ -9983,7 +9969,7 @@
         </w:rPr>
         <w:t xml:space="preserve"> </w:t>
       </w:r>
-      <w:hyperlink r:id="rId95">
+      <w:hyperlink r:id="rId94">
         <w:r>
           <w:rPr>
             <w:rStyle w:val="Hyperlink"/>
@@ -10036,8 +10022,8 @@
       <w:bookmarkStart w:id="123" w:name="_1jlao46" w:colFirst="0" w:colLast="0"/>
       <w:bookmarkStart w:id="124" w:name="_Toc494896601"/>
       <w:bookmarkStart w:id="125" w:name="_Toc460267176"/>
+      <w:bookmarkEnd w:id="115"/>
       <w:bookmarkEnd w:id="116"/>
-      <w:bookmarkEnd w:id="117"/>
       <w:bookmarkEnd w:id="121"/>
       <w:bookmarkEnd w:id="122"/>
       <w:bookmarkEnd w:id="123"/>
@@ -10181,16 +10167,15 @@
       <w:r>
         <w:t>Browse down the</w:t>
       </w:r>
-      <w:hyperlink r:id="rId96">
+      <w:hyperlink r:id="rId95">
         <w:r>
           <w:t xml:space="preserve"> </w:t>
         </w:r>
       </w:hyperlink>
-      <w:hyperlink r:id="rId97">
+      <w:hyperlink r:id="rId96">
         <w:r>
           <w:rPr>
-            <w:color w:val="660066"/>
-            <w:u w:val="single"/>
+            <w:rStyle w:val="Hyperlink"/>
           </w:rPr>
           <w:t>Bad Data Guide</w:t>
         </w:r>
@@ -10221,24 +10206,22 @@
       <w:r>
         <w:t>Check out one of the School of Data’s</w:t>
       </w:r>
-      <w:hyperlink r:id="rId98" w:anchor="DataFundamentals">
+      <w:hyperlink r:id="rId97" w:anchor="DataFundamentals">
         <w:r>
           <w:t xml:space="preserve"> </w:t>
         </w:r>
       </w:hyperlink>
-      <w:hyperlink r:id="rId99" w:anchor="DataFundamentals">
+      <w:hyperlink r:id="rId98" w:anchor="DataFundamentals">
         <w:r>
           <w:rPr>
-            <w:color w:val="660066"/>
-            <w:u w:val="single"/>
+            <w:rStyle w:val="Hyperlink"/>
           </w:rPr>
           <w:t>Data Fundamentals course</w:t>
         </w:r>
       </w:hyperlink>
       <w:r>
         <w:rPr>
-          <w:color w:val="660066"/>
-          <w:u w:val="single"/>
+          <w:rStyle w:val="Hyperlink"/>
         </w:rPr>
         <w:t xml:space="preserve"> (a Gentle Introduction to Data Cleaning</w:t>
       </w:r>
@@ -10358,12 +10341,12 @@
       <w:r>
         <w:t>Let’s start extracting tabular data from text-based PDFs. The</w:t>
       </w:r>
-      <w:hyperlink r:id="rId100">
+      <w:hyperlink r:id="rId99">
         <w:r>
           <w:t xml:space="preserve"> </w:t>
         </w:r>
       </w:hyperlink>
-      <w:hyperlink r:id="rId101">
+      <w:hyperlink r:id="rId100">
         <w:r>
           <w:rPr>
             <w:rStyle w:val="Hyperlink"/>
@@ -10405,7 +10388,7 @@
         <w:lastRenderedPageBreak/>
         <w:t>Go to</w:t>
       </w:r>
-      <w:hyperlink r:id="rId102">
+      <w:hyperlink r:id="rId101">
         <w:r>
           <w:rPr>
             <w:rStyle w:val="Hyperlink"/>
@@ -10413,7 +10396,7 @@
           <w:t xml:space="preserve"> </w:t>
         </w:r>
       </w:hyperlink>
-      <w:hyperlink r:id="rId103">
+      <w:hyperlink r:id="rId102">
         <w:r>
           <w:rPr>
             <w:rStyle w:val="Hyperlink"/>
@@ -10461,7 +10444,7 @@
       <w:r>
         <w:t>The School of Data have some really interesting</w:t>
       </w:r>
-      <w:hyperlink r:id="rId104" w:anchor="sthash.O6t7fVMJ.dpuf">
+      <w:hyperlink r:id="rId103" w:anchor="sthash.O6t7fVMJ.dpuf">
         <w:r>
           <w:rPr>
             <w:rStyle w:val="Hyperlink"/>
@@ -10469,7 +10452,7 @@
           <w:t xml:space="preserve"> </w:t>
         </w:r>
       </w:hyperlink>
-      <w:hyperlink r:id="rId105" w:anchor="IntroDataCleaning">
+      <w:hyperlink r:id="rId104" w:anchor="IntroDataCleaning">
         <w:r>
           <w:rPr>
             <w:rStyle w:val="Hyperlink"/>
@@ -10567,7 +10550,7 @@
       <w:r>
         <w:t xml:space="preserve">Getting started - </w:t>
       </w:r>
-      <w:hyperlink r:id="rId106" w:history="1">
+      <w:hyperlink r:id="rId105" w:history="1">
         <w:r>
           <w:rPr>
             <w:rStyle w:val="Hyperlink"/>
@@ -10583,7 +10566,7 @@
       <w:r>
         <w:t xml:space="preserve">Using the VO - </w:t>
       </w:r>
-      <w:hyperlink r:id="rId107" w:history="1">
+      <w:hyperlink r:id="rId106" w:history="1">
         <w:r>
           <w:rPr>
             <w:rStyle w:val="Hyperlink"/>
@@ -10596,7 +10579,7 @@
       <w:r>
         <w:t xml:space="preserve">VO compliant tools - </w:t>
       </w:r>
-      <w:hyperlink r:id="rId108" w:history="1">
+      <w:hyperlink r:id="rId107" w:history="1">
         <w:r>
           <w:rPr>
             <w:rStyle w:val="Hyperlink"/>
@@ -10780,12 +10763,12 @@
       <w:r>
         <w:t>Read</w:t>
       </w:r>
-      <w:hyperlink r:id="rId109">
+      <w:hyperlink r:id="rId108">
         <w:r>
           <w:t xml:space="preserve"> </w:t>
         </w:r>
       </w:hyperlink>
-      <w:hyperlink r:id="rId110">
+      <w:hyperlink r:id="rId109">
         <w:r>
           <w:rPr>
             <w:rStyle w:val="Hyperlink"/>
@@ -10931,7 +10914,7 @@
       <w:r>
         <w:t>Medical Research Institutes (</w:t>
       </w:r>
-      <w:hyperlink r:id="rId111" w:history="1">
+      <w:hyperlink r:id="rId110" w:history="1">
         <w:r>
           <w:rPr>
             <w:rStyle w:val="Hyperlink"/>
@@ -11004,7 +10987,7 @@
       <w:r>
         <w:t>.  NCRIS is designed to take a national approach to providing the world’s best research infrastructure for Australia.  NCRIS facilities provide storage for data (</w:t>
       </w:r>
-      <w:hyperlink r:id="rId112" w:history="1">
+      <w:hyperlink r:id="rId111" w:history="1">
         <w:r>
           <w:rPr>
             <w:rStyle w:val="Hyperlink"/>
@@ -11015,7 +10998,7 @@
       <w:r>
         <w:t>), research computer networking across Australia (</w:t>
       </w:r>
-      <w:hyperlink r:id="rId113" w:history="1">
+      <w:hyperlink r:id="rId112" w:history="1">
         <w:r>
           <w:rPr>
             <w:rStyle w:val="Hyperlink"/>
@@ -11026,7 +11009,7 @@
       <w:r>
         <w:t>), tools and virtual labs for researchers (</w:t>
       </w:r>
-      <w:hyperlink r:id="rId114" w:history="1">
+      <w:hyperlink r:id="rId113" w:history="1">
         <w:r>
           <w:rPr>
             <w:rStyle w:val="Hyperlink"/>
@@ -11043,7 +11026,7 @@
       <w:r>
         <w:t>, very, very big data crunching (</w:t>
       </w:r>
-      <w:hyperlink r:id="rId115" w:history="1">
+      <w:hyperlink r:id="rId114" w:history="1">
         <w:r>
           <w:rPr>
             <w:rStyle w:val="Hyperlink"/>
@@ -11080,12 +11063,12 @@
       <w:r>
         <w:t>Browse over some</w:t>
       </w:r>
-      <w:hyperlink r:id="rId116">
+      <w:hyperlink r:id="rId115">
         <w:r>
           <w:t xml:space="preserve"> </w:t>
         </w:r>
       </w:hyperlink>
-      <w:hyperlink r:id="rId117">
+      <w:hyperlink r:id="rId116">
         <w:r>
           <w:rPr>
             <w:rStyle w:val="Hyperlink"/>
@@ -11130,12 +11113,12 @@
       <w:r>
         <w:t>Fancy some Snakes and Ladders? Find out how some of the Australian infrastructure players fit together:</w:t>
       </w:r>
-      <w:hyperlink r:id="rId118">
+      <w:hyperlink r:id="rId117">
         <w:r>
           <w:t xml:space="preserve"> </w:t>
         </w:r>
       </w:hyperlink>
-      <w:hyperlink r:id="rId119">
+      <w:hyperlink r:id="rId118">
         <w:r>
           <w:rPr>
             <w:rStyle w:val="Hyperlink"/>
@@ -11160,12 +11143,12 @@
       <w:r>
         <w:t>Play the Australian Research Data</w:t>
       </w:r>
-      <w:hyperlink r:id="rId120">
+      <w:hyperlink r:id="rId119">
         <w:r>
           <w:t xml:space="preserve"> </w:t>
         </w:r>
       </w:hyperlink>
-      <w:hyperlink r:id="rId121">
+      <w:hyperlink r:id="rId120">
         <w:r>
           <w:rPr>
             <w:rStyle w:val="Hyperlink"/>
@@ -11278,12 +11261,12 @@
       <w:r>
         <w:t>Learn about managing this big data project by hearing from the researchers who use ASKAP - watch this stunning 3 min</w:t>
       </w:r>
-      <w:hyperlink r:id="rId122">
+      <w:hyperlink r:id="rId121">
         <w:r>
           <w:t xml:space="preserve"> </w:t>
         </w:r>
       </w:hyperlink>
-      <w:hyperlink r:id="rId123">
+      <w:hyperlink r:id="rId122">
         <w:r>
           <w:rPr>
             <w:rStyle w:val="Hyperlink"/>
@@ -11416,7 +11399,7 @@
       <w:r>
         <w:t xml:space="preserve">Learn more about the </w:t>
       </w:r>
-      <w:hyperlink r:id="rId124">
+      <w:hyperlink r:id="rId123">
         <w:r>
           <w:rPr>
             <w:color w:val="1155CC"/>
@@ -11491,7 +11474,7 @@
       <w:r>
         <w:t xml:space="preserve">Learning more about research data management by browsing the </w:t>
       </w:r>
-      <w:hyperlink r:id="rId125">
+      <w:hyperlink r:id="rId124">
         <w:r>
           <w:rPr>
             <w:rStyle w:val="Hyperlink"/>
@@ -11539,7 +11522,7 @@
       <w:r>
         <w:t xml:space="preserve">Online courses such as those mentioned in </w:t>
       </w:r>
-      <w:hyperlink r:id="rId126">
+      <w:hyperlink r:id="rId125">
         <w:r>
           <w:rPr>
             <w:rStyle w:val="Hyperlink"/>
@@ -11557,7 +11540,7 @@
         <w:ind w:hanging="360"/>
         <w:contextualSpacing/>
       </w:pPr>
-      <w:hyperlink r:id="rId127" w:history="1">
+      <w:hyperlink r:id="rId126" w:history="1">
         <w:r>
           <w:rPr>
             <w:rStyle w:val="Hyperlink"/>
@@ -11568,7 +11551,7 @@
       <w:r>
         <w:t xml:space="preserve"> training, </w:t>
       </w:r>
-      <w:hyperlink r:id="rId128" w:history="1">
+      <w:hyperlink r:id="rId127" w:history="1">
         <w:proofErr w:type="spellStart"/>
         <w:r>
           <w:rPr>
@@ -11581,7 +11564,7 @@
       <w:r>
         <w:t xml:space="preserve"> or one of the </w:t>
       </w:r>
-      <w:hyperlink r:id="rId129" w:history="1">
+      <w:hyperlink r:id="rId128" w:history="1">
         <w:r>
           <w:rPr>
             <w:rStyle w:val="Hyperlink"/>
@@ -11592,7 +11575,7 @@
     </w:p>
     <w:p/>
     <w:sectPr>
-      <w:footerReference w:type="default" r:id="rId130"/>
+      <w:footerReference w:type="default" r:id="rId129"/>
       <w:pgSz w:w="11906" w:h="16838"/>
       <w:pgMar w:top="1440" w:right="1416" w:bottom="1440" w:left="1080" w:header="720" w:footer="720" w:gutter="0"/>
       <w:pgNumType w:start="1"/>
@@ -11691,7 +11674,7 @@
       <w:rPr>
         <w:noProof/>
       </w:rPr>
-      <w:t>19</w:t>
+      <w:t>26</w:t>
     </w:r>
     <w:r>
       <w:fldChar w:fldCharType="end"/>
@@ -11730,7 +11713,7 @@
   <w:abstractNum w:abstractNumId="0">
     <w:nsid w:val="FFFFFF1D"/>
     <w:multiLevelType w:val="multilevel"/>
-    <w:tmpl w:val="A9AA6278"/>
+    <w:tmpl w:val="BD6EA502"/>
     <w:lvl w:ilvl="0">
       <w:start w:val="1"/>
       <w:numFmt w:val="bullet"/>
@@ -16645,7 +16628,7 @@
     <w:lsdException w:name="Body Text Indent 2" w:semiHidden="1" w:unhideWhenUsed="1"/>
     <w:lsdException w:name="Body Text Indent 3" w:semiHidden="1" w:unhideWhenUsed="1"/>
     <w:lsdException w:name="Block Text" w:semiHidden="1" w:unhideWhenUsed="1"/>
-    <w:lsdException w:name="Hyperlink" w:semiHidden="1" w:unhideWhenUsed="1"/>
+    <w:lsdException w:name="Hyperlink" w:semiHidden="1" w:unhideWhenUsed="1" w:qFormat="1"/>
     <w:lsdException w:name="FollowedHyperlink" w:semiHidden="1" w:unhideWhenUsed="1"/>
     <w:lsdException w:name="Strong" w:uiPriority="22" w:qFormat="1"/>
     <w:lsdException w:name="Emphasis" w:uiPriority="20" w:qFormat="1"/>
@@ -17294,6 +17277,7 @@
     <w:basedOn w:val="DefaultParagraphFont"/>
     <w:uiPriority w:val="99"/>
     <w:unhideWhenUsed/>
+    <w:qFormat/>
     <w:rsid w:val="000F6FCC"/>
     <w:rPr>
       <w:color w:val="0563C1" w:themeColor="hyperlink"/>
@@ -17866,7 +17850,7 @@
 </file>
 
 <file path=customXml/itemProps1.xml><?xml version="1.0" encoding="utf-8"?>
-<ds:datastoreItem xmlns:ds="http://schemas.openxmlformats.org/officeDocument/2006/customXml" ds:itemID="{B87F0E37-5387-6644-BE29-99C2669F36A4}">
+<ds:datastoreItem xmlns:ds="http://schemas.openxmlformats.org/officeDocument/2006/customXml" ds:itemID="{4435F294-A526-CB49-9E02-047407183998}">
   <ds:schemaRefs>
     <ds:schemaRef ds:uri="http://schemas.openxmlformats.org/officeDocument/2006/bibliography"/>
   </ds:schemaRefs>

</xml_diff>